<commit_message>
Modified CV and added react projects in project.js
</commit_message>
<xml_diff>
--- a/src/doc/Kanna_Vairavan_CV.docx
+++ b/src/doc/Kanna_Vairavan_CV.docx
@@ -305,6 +305,138 @@
     </w:p>
     <w:p>
       <w:pPr>
+        <w:pStyle w:val="ListParagraph"/>
+        <w:numPr>
+          <w:ilvl w:val="0"/>
+          <w:numId w:val="3"/>
+        </w:numPr>
+        <w:rPr>
+          <w:rFonts w:ascii="Corbel" w:eastAsia="Corbel" w:hAnsi="Corbel" w:cs="Corbel"/>
+          <w:sz w:val="22"/>
+          <w:szCs w:val="22"/>
+        </w:rPr>
+      </w:pPr>
+      <w:r>
+        <w:rPr>
+          <w:rFonts w:ascii="Corbel" w:eastAsia="Corbel" w:hAnsi="Corbel" w:cs="Corbel"/>
+          <w:sz w:val="22"/>
+          <w:szCs w:val="22"/>
+        </w:rPr>
+        <w:t>D</w:t>
+      </w:r>
+      <w:r>
+        <w:rPr>
+          <w:rFonts w:ascii="Corbel" w:eastAsia="Corbel" w:hAnsi="Corbel" w:cs="Corbel"/>
+          <w:sz w:val="22"/>
+          <w:szCs w:val="22"/>
+        </w:rPr>
+        <w:t>eveloped</w:t>
+      </w:r>
+      <w:r>
+        <w:rPr>
+          <w:rFonts w:ascii="Corbel" w:eastAsia="Corbel" w:hAnsi="Corbel" w:cs="Corbel"/>
+          <w:sz w:val="22"/>
+          <w:szCs w:val="22"/>
+        </w:rPr>
+        <w:t xml:space="preserve">, implemented, and </w:t>
+      </w:r>
+      <w:r>
+        <w:rPr>
+          <w:rFonts w:ascii="Corbel" w:eastAsia="Corbel" w:hAnsi="Corbel" w:cs="Corbel"/>
+          <w:sz w:val="22"/>
+          <w:szCs w:val="22"/>
+        </w:rPr>
+        <w:t>managed a well-functioning Liquid Allocation Management System</w:t>
+      </w:r>
+      <w:r>
+        <w:rPr>
+          <w:rFonts w:ascii="Corbel" w:eastAsia="Corbel" w:hAnsi="Corbel" w:cs="Corbel"/>
+          <w:sz w:val="22"/>
+          <w:szCs w:val="22"/>
+        </w:rPr>
+        <w:t xml:space="preserve"> </w:t>
+      </w:r>
+      <w:r>
+        <w:rPr>
+          <w:rFonts w:ascii="Corbel" w:eastAsia="Corbel" w:hAnsi="Corbel" w:cs="Corbel"/>
+          <w:sz w:val="22"/>
+          <w:szCs w:val="22"/>
+        </w:rPr>
+        <w:t>(Main)</w:t>
+      </w:r>
+      <w:r>
+        <w:rPr>
+          <w:rFonts w:ascii="Corbel" w:eastAsia="Corbel" w:hAnsi="Corbel" w:cs="Corbel"/>
+          <w:sz w:val="22"/>
+          <w:szCs w:val="22"/>
+        </w:rPr>
+        <w:t xml:space="preserve"> </w:t>
+      </w:r>
+      <w:r>
+        <w:rPr>
+          <w:rFonts w:ascii="Corbel" w:eastAsia="Corbel" w:hAnsi="Corbel" w:cs="Corbel"/>
+          <w:sz w:val="22"/>
+          <w:szCs w:val="22"/>
+        </w:rPr>
+        <w:t>application</w:t>
+      </w:r>
+      <w:r>
+        <w:rPr>
+          <w:rFonts w:ascii="Corbel" w:eastAsia="Corbel" w:hAnsi="Corbel" w:cs="Corbel"/>
+          <w:sz w:val="22"/>
+          <w:szCs w:val="22"/>
+        </w:rPr>
+        <w:t xml:space="preserve"> </w:t>
+      </w:r>
+      <w:r>
+        <w:rPr>
+          <w:rFonts w:ascii="Corbel" w:eastAsia="Corbel" w:hAnsi="Corbel" w:cs="Corbel"/>
+          <w:sz w:val="22"/>
+          <w:szCs w:val="22"/>
+        </w:rPr>
+        <w:t>individually</w:t>
+      </w:r>
+      <w:r>
+        <w:rPr>
+          <w:rFonts w:ascii="Corbel" w:eastAsia="Corbel" w:hAnsi="Corbel" w:cs="Corbel"/>
+          <w:sz w:val="22"/>
+          <w:szCs w:val="22"/>
+        </w:rPr>
+        <w:t xml:space="preserve"> for 20 plus years across 80 plus projects</w:t>
+      </w:r>
+      <w:r>
+        <w:rPr>
+          <w:rFonts w:ascii="Corbel" w:eastAsia="Corbel" w:hAnsi="Corbel" w:cs="Corbel"/>
+          <w:sz w:val="22"/>
+          <w:szCs w:val="22"/>
+        </w:rPr>
+        <w:t xml:space="preserve">. </w:t>
+      </w:r>
+    </w:p>
+    <w:p>
+      <w:pPr>
+        <w:pStyle w:val="ListParagraph"/>
+        <w:numPr>
+          <w:ilvl w:val="0"/>
+          <w:numId w:val="3"/>
+        </w:numPr>
+        <w:rPr>
+          <w:rFonts w:ascii="Corbel" w:eastAsia="Corbel" w:hAnsi="Corbel" w:cs="Corbel"/>
+          <w:sz w:val="22"/>
+          <w:szCs w:val="22"/>
+        </w:rPr>
+      </w:pPr>
+      <w:r>
+        <w:rPr>
+          <w:rFonts w:ascii="Corbel" w:eastAsia="Corbel" w:hAnsi="Corbel" w:cs="Corbel"/>
+          <w:sz w:val="22"/>
+          <w:szCs w:val="22"/>
+        </w:rPr>
+        <w:t>Experience participating in the design and creation of scalable production accounting applications for the Oil and Gas industry.</w:t>
+      </w:r>
+    </w:p>
+    <w:p>
+      <w:pPr>
         <w:numPr>
           <w:ilvl w:val="0"/>
           <w:numId w:val="3"/>
@@ -322,152 +454,21 @@
           <w:sz w:val="22"/>
           <w:szCs w:val="22"/>
         </w:rPr>
-        <w:t xml:space="preserve">Endeavoring to apply a 22-year track record of innovation and success creating and managing legacy </w:t>
-      </w:r>
-      <w:proofErr w:type="gramStart"/>
-      <w:r>
-        <w:rPr>
-          <w:rFonts w:ascii="Corbel" w:eastAsia="Corbel" w:hAnsi="Corbel" w:cs="Corbel"/>
-          <w:sz w:val="22"/>
-          <w:szCs w:val="22"/>
-        </w:rPr>
-        <w:t>software based</w:t>
-      </w:r>
-      <w:proofErr w:type="gramEnd"/>
-      <w:r>
-        <w:rPr>
-          <w:rFonts w:ascii="Corbel" w:eastAsia="Corbel" w:hAnsi="Corbel" w:cs="Corbel"/>
-          <w:sz w:val="22"/>
-          <w:szCs w:val="22"/>
-        </w:rPr>
-        <w:t xml:space="preserve"> solutions to the web development.</w:t>
-      </w:r>
-    </w:p>
-    <w:p>
-      <w:pPr>
-        <w:numPr>
-          <w:ilvl w:val="0"/>
-          <w:numId w:val="3"/>
-        </w:numPr>
-        <w:jc w:val="both"/>
-        <w:rPr>
-          <w:rFonts w:ascii="Corbel" w:eastAsia="Corbel" w:hAnsi="Corbel" w:cs="Corbel"/>
-          <w:sz w:val="22"/>
-          <w:szCs w:val="22"/>
-        </w:rPr>
-      </w:pPr>
-      <w:r>
-        <w:rPr>
-          <w:rFonts w:ascii="Corbel" w:eastAsia="Corbel" w:hAnsi="Corbel" w:cs="Corbel"/>
-          <w:sz w:val="22"/>
-          <w:szCs w:val="22"/>
-        </w:rPr>
-        <w:t>Experience participating in the design and creation of scalable production accounting applications for the Oil and Gas industry, that did a multi-</w:t>
-      </w:r>
-      <w:proofErr w:type="gramStart"/>
-      <w:r>
-        <w:rPr>
-          <w:rFonts w:ascii="Corbel" w:eastAsia="Corbel" w:hAnsi="Corbel" w:cs="Corbel"/>
-          <w:sz w:val="22"/>
-          <w:szCs w:val="22"/>
-        </w:rPr>
-        <w:t>tier  allocation</w:t>
-      </w:r>
-      <w:proofErr w:type="gramEnd"/>
-      <w:r>
-        <w:rPr>
-          <w:rFonts w:ascii="Corbel" w:eastAsia="Corbel" w:hAnsi="Corbel" w:cs="Corbel"/>
-          <w:sz w:val="22"/>
-          <w:szCs w:val="22"/>
-        </w:rPr>
-        <w:t xml:space="preserve"> of  oil,  gas, water and NGL allocation.</w:t>
-      </w:r>
-    </w:p>
-    <w:p>
-      <w:pPr>
-        <w:numPr>
-          <w:ilvl w:val="0"/>
-          <w:numId w:val="3"/>
-        </w:numPr>
-        <w:jc w:val="both"/>
-        <w:rPr>
-          <w:rFonts w:ascii="Corbel" w:eastAsia="Corbel" w:hAnsi="Corbel" w:cs="Corbel"/>
-          <w:sz w:val="22"/>
-          <w:szCs w:val="22"/>
-        </w:rPr>
-      </w:pPr>
-      <w:r>
-        <w:rPr>
-          <w:rFonts w:ascii="Corbel" w:eastAsia="Corbel" w:hAnsi="Corbel" w:cs="Corbel"/>
-          <w:sz w:val="22"/>
-          <w:szCs w:val="22"/>
-        </w:rPr>
-        <w:t>Developed and managed a well-functioning Liquid Allocation Management System (</w:t>
-      </w:r>
-      <w:proofErr w:type="gramStart"/>
-      <w:r>
-        <w:rPr>
-          <w:rFonts w:ascii="Corbel" w:eastAsia="Corbel" w:hAnsi="Corbel" w:cs="Corbel"/>
-          <w:sz w:val="22"/>
-          <w:szCs w:val="22"/>
-        </w:rPr>
-        <w:t>Main)  application</w:t>
-      </w:r>
-      <w:proofErr w:type="gramEnd"/>
-      <w:r>
-        <w:rPr>
-          <w:rFonts w:ascii="Corbel" w:eastAsia="Corbel" w:hAnsi="Corbel" w:cs="Corbel"/>
-          <w:sz w:val="22"/>
-          <w:szCs w:val="22"/>
-        </w:rPr>
-        <w:t xml:space="preserve"> for 20 plus years across 80 plus projects. </w:t>
-      </w:r>
-    </w:p>
-    <w:p>
-      <w:pPr>
-        <w:numPr>
-          <w:ilvl w:val="0"/>
-          <w:numId w:val="3"/>
-        </w:numPr>
-        <w:jc w:val="both"/>
-        <w:rPr>
-          <w:rFonts w:ascii="Corbel" w:eastAsia="Corbel" w:hAnsi="Corbel" w:cs="Corbel"/>
-          <w:sz w:val="22"/>
-          <w:szCs w:val="22"/>
-        </w:rPr>
-      </w:pPr>
-      <w:r>
-        <w:rPr>
-          <w:rFonts w:ascii="Corbel" w:eastAsia="Corbel" w:hAnsi="Corbel" w:cs="Corbel"/>
-          <w:sz w:val="22"/>
-          <w:szCs w:val="22"/>
-        </w:rPr>
-        <w:t>Take projects from original concept through final implementation, interface with all areas affected by the project including end users, computer services, and client services. Responsible for all aspects of the development and implementation of assigned projects and provides a single point of contact.</w:t>
-      </w:r>
-    </w:p>
-    <w:p>
-      <w:pPr>
-        <w:numPr>
-          <w:ilvl w:val="0"/>
-          <w:numId w:val="3"/>
-        </w:numPr>
+        <w:t xml:space="preserve">Endeavoring to apply a 22-year track record of innovation and success creating and managing legacy software-based solutions to the web development. </w:t>
+      </w:r>
+    </w:p>
+    <w:p>
+      <w:pPr>
         <w:tabs>
           <w:tab w:val="right" w:pos="9360"/>
         </w:tabs>
-        <w:rPr>
-          <w:rFonts w:ascii="Corbel" w:eastAsia="Corbel" w:hAnsi="Corbel" w:cs="Corbel"/>
-          <w:sz w:val="22"/>
-          <w:szCs w:val="22"/>
-        </w:rPr>
-      </w:pPr>
-      <w:r>
-        <w:rPr>
-          <w:rFonts w:ascii="Corbel" w:eastAsia="Corbel" w:hAnsi="Corbel" w:cs="Corbel"/>
-          <w:sz w:val="21"/>
-          <w:szCs w:val="21"/>
-        </w:rPr>
-        <w:t>Generated QA tools to analyze source data and the end results to ensure quality of the calculation.</w:t>
-      </w:r>
+        <w:ind w:left="720"/>
+        <w:rPr>
+          <w:rFonts w:ascii="Corbel" w:eastAsia="Corbel" w:hAnsi="Corbel" w:cs="Corbel"/>
+          <w:sz w:val="22"/>
+          <w:szCs w:val="22"/>
+        </w:rPr>
+      </w:pPr>
     </w:p>
     <w:p>
       <w:pPr>
@@ -508,6 +509,363 @@
         <w:rPr>
           <w:rFonts w:ascii="Corbel" w:eastAsia="Corbel" w:hAnsi="Corbel" w:cs="Corbel"/>
           <w:b/>
+        </w:rPr>
+        <w:t>Road Trippers</w:t>
+      </w:r>
+      <w:r>
+        <w:rPr>
+          <w:rFonts w:ascii="Corbel" w:eastAsia="Corbel" w:hAnsi="Corbel" w:cs="Corbel"/>
+          <w:b/>
+        </w:rPr>
+        <w:t xml:space="preserve"> </w:t>
+      </w:r>
+      <w:r>
+        <w:rPr>
+          <w:rFonts w:ascii="Corbel" w:eastAsia="Corbel" w:hAnsi="Corbel" w:cs="Corbel"/>
+          <w:sz w:val="22"/>
+          <w:szCs w:val="22"/>
+        </w:rPr>
+        <w:t>| Role Played:</w:t>
+      </w:r>
+      <w:r>
+        <w:rPr>
+          <w:rFonts w:ascii="Corbel" w:eastAsia="Corbel" w:hAnsi="Corbel" w:cs="Corbel"/>
+          <w:sz w:val="22"/>
+          <w:szCs w:val="22"/>
+        </w:rPr>
+        <w:t xml:space="preserve"> Setup Routes</w:t>
+      </w:r>
+      <w:r>
+        <w:rPr>
+          <w:rFonts w:ascii="Corbel" w:eastAsia="Corbel" w:hAnsi="Corbel" w:cs="Corbel"/>
+          <w:sz w:val="22"/>
+          <w:szCs w:val="22"/>
+        </w:rPr>
+        <w:t xml:space="preserve">, </w:t>
+      </w:r>
+      <w:r>
+        <w:rPr>
+          <w:rFonts w:ascii="Corbel" w:eastAsia="Corbel" w:hAnsi="Corbel" w:cs="Corbel"/>
+          <w:sz w:val="22"/>
+          <w:szCs w:val="22"/>
+        </w:rPr>
+        <w:t>Dashboard development</w:t>
+      </w:r>
+      <w:r>
+        <w:rPr>
+          <w:rFonts w:ascii="Corbel" w:eastAsia="Corbel" w:hAnsi="Corbel" w:cs="Corbel"/>
+          <w:sz w:val="22"/>
+          <w:szCs w:val="22"/>
+        </w:rPr>
+        <w:t xml:space="preserve"> | </w:t>
+      </w:r>
+      <w:proofErr w:type="spellStart"/>
+      <w:r>
+        <w:rPr>
+          <w:rFonts w:ascii="Corbel" w:eastAsia="Corbel" w:hAnsi="Corbel" w:cs="Corbel"/>
+          <w:sz w:val="22"/>
+          <w:szCs w:val="22"/>
+        </w:rPr>
+        <w:t>Repo:</w:t>
+      </w:r>
+      <w:hyperlink r:id="rId10">
+        <w:r>
+          <w:rPr>
+            <w:rFonts w:ascii="Corbel" w:eastAsia="Corbel" w:hAnsi="Corbel" w:cs="Corbel"/>
+            <w:color w:val="1155CC"/>
+            <w:sz w:val="22"/>
+            <w:szCs w:val="22"/>
+            <w:u w:val="single"/>
+          </w:rPr>
+          <w:t>github</w:t>
+        </w:r>
+        <w:proofErr w:type="spellEnd"/>
+        <w:r>
+          <w:rPr>
+            <w:rFonts w:ascii="Corbel" w:eastAsia="Corbel" w:hAnsi="Corbel" w:cs="Corbel"/>
+            <w:color w:val="1155CC"/>
+            <w:sz w:val="22"/>
+            <w:szCs w:val="22"/>
+            <w:u w:val="single"/>
+          </w:rPr>
+          <w:t xml:space="preserve"> link</w:t>
+        </w:r>
+      </w:hyperlink>
+      <w:r>
+        <w:rPr>
+          <w:rFonts w:ascii="Corbel" w:eastAsia="Corbel" w:hAnsi="Corbel" w:cs="Corbel"/>
+          <w:sz w:val="22"/>
+          <w:szCs w:val="22"/>
+        </w:rPr>
+        <w:t xml:space="preserve"> | Deployed: </w:t>
+      </w:r>
+      <w:hyperlink r:id="rId11">
+        <w:r>
+          <w:rPr>
+            <w:rFonts w:ascii="Corbel" w:eastAsia="Corbel" w:hAnsi="Corbel" w:cs="Corbel"/>
+            <w:color w:val="1155CC"/>
+            <w:sz w:val="22"/>
+            <w:szCs w:val="22"/>
+            <w:u w:val="single"/>
+          </w:rPr>
+          <w:t>deployed link</w:t>
+        </w:r>
+      </w:hyperlink>
+    </w:p>
+    <w:p>
+      <w:pPr>
+        <w:widowControl/>
+        <w:spacing w:line="276" w:lineRule="auto"/>
+        <w:rPr>
+          <w:rFonts w:ascii="Corbel" w:eastAsia="Corbel" w:hAnsi="Corbel" w:cs="Corbel"/>
+          <w:sz w:val="22"/>
+          <w:szCs w:val="22"/>
+        </w:rPr>
+      </w:pPr>
+      <w:r>
+        <w:rPr>
+          <w:rFonts w:ascii="Corbel" w:eastAsia="Corbel" w:hAnsi="Corbel" w:cs="Corbel"/>
+          <w:sz w:val="22"/>
+          <w:szCs w:val="22"/>
+        </w:rPr>
+        <w:t>Technologies/Tools Used:</w:t>
+      </w:r>
+    </w:p>
+    <w:p>
+      <w:pPr>
+        <w:widowControl/>
+        <w:numPr>
+          <w:ilvl w:val="0"/>
+          <w:numId w:val="2"/>
+        </w:numPr>
+        <w:spacing w:line="276" w:lineRule="auto"/>
+        <w:rPr>
+          <w:rFonts w:ascii="Corbel" w:eastAsia="Corbel" w:hAnsi="Corbel" w:cs="Corbel"/>
+          <w:sz w:val="22"/>
+          <w:szCs w:val="22"/>
+        </w:rPr>
+      </w:pPr>
+      <w:r>
+        <w:rPr>
+          <w:rFonts w:ascii="Corbel" w:eastAsia="Corbel" w:hAnsi="Corbel" w:cs="Corbel"/>
+          <w:sz w:val="22"/>
+          <w:szCs w:val="22"/>
+        </w:rPr>
+        <w:t>Description</w:t>
+      </w:r>
+      <w:r>
+        <w:rPr>
+          <w:rFonts w:ascii="Corbel" w:eastAsia="Corbel" w:hAnsi="Corbel" w:cs="Corbel"/>
+          <w:sz w:val="22"/>
+          <w:szCs w:val="22"/>
+        </w:rPr>
+        <w:t xml:space="preserve">: </w:t>
+      </w:r>
+      <w:r>
+        <w:rPr>
+          <w:rFonts w:ascii="Corbel" w:eastAsia="Corbel" w:hAnsi="Corbel" w:cs="Corbel"/>
+          <w:sz w:val="22"/>
+          <w:szCs w:val="22"/>
+        </w:rPr>
+        <w:t xml:space="preserve">This application renders information about local parks, restaurants, tourist attractions, RV parks, and much more near their </w:t>
+      </w:r>
+      <w:r>
+        <w:rPr>
+          <w:rFonts w:ascii="Corbel" w:eastAsia="Corbel" w:hAnsi="Corbel" w:cs="Corbel"/>
+          <w:sz w:val="22"/>
+          <w:szCs w:val="22"/>
+        </w:rPr>
+        <w:t xml:space="preserve">desired </w:t>
+      </w:r>
+      <w:r>
+        <w:rPr>
+          <w:rFonts w:ascii="Corbel" w:eastAsia="Corbel" w:hAnsi="Corbel" w:cs="Corbel"/>
+          <w:sz w:val="22"/>
+          <w:szCs w:val="22"/>
+        </w:rPr>
+        <w:t xml:space="preserve">destination. </w:t>
+      </w:r>
+      <w:r>
+        <w:rPr>
+          <w:rFonts w:ascii="Corbel" w:eastAsia="Corbel" w:hAnsi="Corbel" w:cs="Corbel"/>
+          <w:sz w:val="22"/>
+          <w:szCs w:val="22"/>
+        </w:rPr>
+        <w:t>Logged in user can save their trip to dashboard.</w:t>
+      </w:r>
+    </w:p>
+    <w:p>
+      <w:pPr>
+        <w:widowControl/>
+        <w:numPr>
+          <w:ilvl w:val="0"/>
+          <w:numId w:val="2"/>
+        </w:numPr>
+        <w:spacing w:line="276" w:lineRule="auto"/>
+        <w:rPr>
+          <w:rFonts w:ascii="Corbel" w:eastAsia="Corbel" w:hAnsi="Corbel" w:cs="Corbel"/>
+          <w:sz w:val="22"/>
+          <w:szCs w:val="22"/>
+        </w:rPr>
+      </w:pPr>
+      <w:r>
+        <w:rPr>
+          <w:rFonts w:ascii="Corbel" w:eastAsia="Corbel" w:hAnsi="Corbel" w:cs="Corbel"/>
+          <w:sz w:val="22"/>
+          <w:szCs w:val="22"/>
+        </w:rPr>
+        <w:t xml:space="preserve">Technologies Used: </w:t>
+      </w:r>
+      <w:r>
+        <w:rPr>
+          <w:rFonts w:ascii="Corbel" w:eastAsia="Corbel" w:hAnsi="Corbel" w:cs="Corbel"/>
+          <w:sz w:val="22"/>
+          <w:szCs w:val="22"/>
+        </w:rPr>
+        <w:t xml:space="preserve">React </w:t>
+      </w:r>
+      <w:r>
+        <w:rPr>
+          <w:rFonts w:ascii="Corbel" w:eastAsia="Corbel" w:hAnsi="Corbel" w:cs="Corbel"/>
+          <w:sz w:val="22"/>
+          <w:szCs w:val="22"/>
+        </w:rPr>
+        <w:t>JS</w:t>
+      </w:r>
+      <w:r>
+        <w:rPr>
+          <w:rFonts w:ascii="Corbel" w:eastAsia="Corbel" w:hAnsi="Corbel" w:cs="Corbel"/>
+          <w:sz w:val="22"/>
+          <w:szCs w:val="22"/>
+        </w:rPr>
+        <w:t xml:space="preserve">, Material UI (CSS), Road goat API, Google places API, Map GL, MongoDB, mongoose, </w:t>
+      </w:r>
+      <w:proofErr w:type="spellStart"/>
+      <w:r>
+        <w:rPr>
+          <w:rFonts w:ascii="Corbel" w:eastAsia="Corbel" w:hAnsi="Corbel" w:cs="Corbel"/>
+          <w:sz w:val="22"/>
+          <w:szCs w:val="22"/>
+        </w:rPr>
+        <w:t>Axios</w:t>
+      </w:r>
+      <w:proofErr w:type="spellEnd"/>
+      <w:r>
+        <w:rPr>
+          <w:rFonts w:ascii="Corbel" w:eastAsia="Corbel" w:hAnsi="Corbel" w:cs="Corbel"/>
+          <w:sz w:val="22"/>
+          <w:szCs w:val="22"/>
+        </w:rPr>
+        <w:t xml:space="preserve">, JSON Web Token, </w:t>
+      </w:r>
+      <w:proofErr w:type="spellStart"/>
+      <w:r>
+        <w:rPr>
+          <w:rFonts w:ascii="Corbel" w:eastAsia="Corbel" w:hAnsi="Corbel" w:cs="Corbel"/>
+          <w:sz w:val="22"/>
+          <w:szCs w:val="22"/>
+        </w:rPr>
+        <w:t>bcrypt</w:t>
+      </w:r>
+      <w:proofErr w:type="spellEnd"/>
+      <w:r>
+        <w:rPr>
+          <w:rFonts w:ascii="Corbel" w:eastAsia="Corbel" w:hAnsi="Corbel" w:cs="Corbel"/>
+          <w:sz w:val="22"/>
+          <w:szCs w:val="22"/>
+        </w:rPr>
+        <w:t xml:space="preserve">, </w:t>
+      </w:r>
+      <w:r>
+        <w:rPr>
+          <w:rFonts w:ascii="Corbel" w:eastAsia="Corbel" w:hAnsi="Corbel" w:cs="Corbel"/>
+          <w:sz w:val="22"/>
+          <w:szCs w:val="22"/>
+        </w:rPr>
+        <w:t>Bootstrap</w:t>
+      </w:r>
+    </w:p>
+    <w:p>
+      <w:pPr>
+        <w:widowControl/>
+        <w:numPr>
+          <w:ilvl w:val="0"/>
+          <w:numId w:val="2"/>
+        </w:numPr>
+        <w:spacing w:line="276" w:lineRule="auto"/>
+        <w:rPr>
+          <w:rFonts w:ascii="Corbel" w:eastAsia="Corbel" w:hAnsi="Corbel" w:cs="Corbel"/>
+          <w:sz w:val="22"/>
+          <w:szCs w:val="22"/>
+        </w:rPr>
+      </w:pPr>
+      <w:r>
+        <w:rPr>
+          <w:rFonts w:ascii="Corbel" w:eastAsia="Corbel" w:hAnsi="Corbel" w:cs="Corbel"/>
+          <w:sz w:val="22"/>
+          <w:szCs w:val="22"/>
+        </w:rPr>
+        <w:t xml:space="preserve">Responsibilities: </w:t>
+      </w:r>
+      <w:r>
+        <w:rPr>
+          <w:rFonts w:ascii="Corbel" w:eastAsia="Corbel" w:hAnsi="Corbel" w:cs="Corbel"/>
+          <w:sz w:val="22"/>
+          <w:szCs w:val="22"/>
+        </w:rPr>
+        <w:t>Model development</w:t>
+      </w:r>
+      <w:r>
+        <w:rPr>
+          <w:rFonts w:ascii="Corbel" w:eastAsia="Corbel" w:hAnsi="Corbel" w:cs="Corbel"/>
+          <w:sz w:val="22"/>
+          <w:szCs w:val="22"/>
+        </w:rPr>
+        <w:t xml:space="preserve">, </w:t>
+      </w:r>
+      <w:r>
+        <w:rPr>
+          <w:rFonts w:ascii="Corbel" w:eastAsia="Corbel" w:hAnsi="Corbel" w:cs="Corbel"/>
+          <w:sz w:val="22"/>
+          <w:szCs w:val="22"/>
+        </w:rPr>
+        <w:t>route management and dashboard development</w:t>
+      </w:r>
+      <w:r>
+        <w:rPr>
+          <w:rFonts w:ascii="Corbel" w:eastAsia="Corbel" w:hAnsi="Corbel" w:cs="Corbel"/>
+          <w:sz w:val="22"/>
+          <w:szCs w:val="22"/>
+        </w:rPr>
+        <w:t>.</w:t>
+      </w:r>
+    </w:p>
+    <w:p>
+      <w:pPr>
+        <w:widowControl/>
+        <w:spacing w:line="276" w:lineRule="auto"/>
+        <w:rPr>
+          <w:rFonts w:ascii="Corbel" w:eastAsia="Corbel" w:hAnsi="Corbel" w:cs="Corbel"/>
+          <w:b/>
+          <w:sz w:val="22"/>
+          <w:szCs w:val="22"/>
+        </w:rPr>
+      </w:pPr>
+    </w:p>
+    <w:p>
+      <w:pPr>
+        <w:widowControl/>
+        <w:spacing w:line="276" w:lineRule="auto"/>
+        <w:rPr>
+          <w:rFonts w:ascii="Corbel" w:eastAsia="Corbel" w:hAnsi="Corbel" w:cs="Corbel"/>
+          <w:sz w:val="22"/>
+          <w:szCs w:val="22"/>
+        </w:rPr>
+      </w:pPr>
+      <w:r>
+        <w:rPr>
+          <w:rFonts w:ascii="Corbel" w:eastAsia="Corbel" w:hAnsi="Corbel" w:cs="Corbel"/>
+          <w:b/>
           <w:sz w:val="22"/>
           <w:szCs w:val="22"/>
         </w:rPr>
@@ -609,7 +967,7 @@
         </w:rPr>
         <w:t xml:space="preserve">Handled Routes| Repo: </w:t>
       </w:r>
-      <w:hyperlink r:id="rId10">
+      <w:hyperlink r:id="rId12">
         <w:proofErr w:type="spellStart"/>
         <w:r>
           <w:rPr>
@@ -641,278 +999,6 @@
         </w:rPr>
         <w:t xml:space="preserve"> | Deployed: </w:t>
       </w:r>
-      <w:hyperlink r:id="rId11">
-        <w:r>
-          <w:rPr>
-            <w:rFonts w:ascii="Corbel" w:eastAsia="Corbel" w:hAnsi="Corbel" w:cs="Corbel"/>
-            <w:color w:val="1155CC"/>
-            <w:sz w:val="22"/>
-            <w:szCs w:val="22"/>
-            <w:u w:val="single"/>
-          </w:rPr>
-          <w:t>deployed link</w:t>
-        </w:r>
-      </w:hyperlink>
-    </w:p>
-    <w:p>
-      <w:pPr>
-        <w:widowControl/>
-        <w:spacing w:line="276" w:lineRule="auto"/>
-        <w:rPr>
-          <w:rFonts w:ascii="Corbel" w:eastAsia="Corbel" w:hAnsi="Corbel" w:cs="Corbel"/>
-          <w:i/>
-          <w:sz w:val="22"/>
-          <w:szCs w:val="22"/>
-        </w:rPr>
-      </w:pPr>
-      <w:r>
-        <w:rPr>
-          <w:rFonts w:ascii="Corbel" w:eastAsia="Corbel" w:hAnsi="Corbel" w:cs="Corbel"/>
-          <w:i/>
-          <w:sz w:val="22"/>
-          <w:szCs w:val="22"/>
-        </w:rPr>
-        <w:t>Technologies/Tools Used:</w:t>
-      </w:r>
-    </w:p>
-    <w:p>
-      <w:pPr>
-        <w:widowControl/>
-        <w:numPr>
-          <w:ilvl w:val="0"/>
-          <w:numId w:val="2"/>
-        </w:numPr>
-        <w:spacing w:line="276" w:lineRule="auto"/>
-        <w:rPr>
-          <w:rFonts w:ascii="Corbel" w:eastAsia="Corbel" w:hAnsi="Corbel" w:cs="Corbel"/>
-          <w:sz w:val="22"/>
-          <w:szCs w:val="22"/>
-        </w:rPr>
-      </w:pPr>
-      <w:r>
-        <w:rPr>
-          <w:rFonts w:ascii="Corbel" w:eastAsia="Corbel" w:hAnsi="Corbel" w:cs="Corbel"/>
-          <w:sz w:val="22"/>
-          <w:szCs w:val="22"/>
-        </w:rPr>
-        <w:t xml:space="preserve">Description: </w:t>
-      </w:r>
-      <w:proofErr w:type="spellStart"/>
-      <w:r>
-        <w:rPr>
-          <w:rFonts w:ascii="Corbel" w:eastAsia="Corbel" w:hAnsi="Corbel" w:cs="Corbel"/>
-          <w:sz w:val="22"/>
-          <w:szCs w:val="22"/>
-        </w:rPr>
-        <w:t>Curatio</w:t>
-      </w:r>
-      <w:proofErr w:type="spellEnd"/>
-      <w:r>
-        <w:rPr>
-          <w:rFonts w:ascii="Corbel" w:eastAsia="Corbel" w:hAnsi="Corbel" w:cs="Corbel"/>
-          <w:sz w:val="22"/>
-          <w:szCs w:val="22"/>
-        </w:rPr>
-        <w:t xml:space="preserve"> allows the users to create a </w:t>
-      </w:r>
-      <w:proofErr w:type="spellStart"/>
-      <w:r>
-        <w:rPr>
-          <w:rFonts w:ascii="Corbel" w:eastAsia="Corbel" w:hAnsi="Corbel" w:cs="Corbel"/>
-          <w:sz w:val="22"/>
-          <w:szCs w:val="22"/>
-        </w:rPr>
-        <w:t>youtube</w:t>
-      </w:r>
-      <w:proofErr w:type="spellEnd"/>
-      <w:r>
-        <w:rPr>
-          <w:rFonts w:ascii="Corbel" w:eastAsia="Corbel" w:hAnsi="Corbel" w:cs="Corbel"/>
-          <w:sz w:val="22"/>
-          <w:szCs w:val="22"/>
-        </w:rPr>
-        <w:t xml:space="preserve"> playlist. Users have the option to watch the playlist videos and take multiple notes. This format helps the user organize their many hobbies and the resources they need to complete their projects.</w:t>
-      </w:r>
-    </w:p>
-    <w:p>
-      <w:pPr>
-        <w:widowControl/>
-        <w:numPr>
-          <w:ilvl w:val="0"/>
-          <w:numId w:val="2"/>
-        </w:numPr>
-        <w:spacing w:line="276" w:lineRule="auto"/>
-        <w:rPr>
-          <w:rFonts w:ascii="Corbel" w:eastAsia="Corbel" w:hAnsi="Corbel" w:cs="Corbel"/>
-          <w:sz w:val="22"/>
-          <w:szCs w:val="22"/>
-        </w:rPr>
-      </w:pPr>
-      <w:r>
-        <w:rPr>
-          <w:rFonts w:ascii="Corbel" w:eastAsia="Corbel" w:hAnsi="Corbel" w:cs="Corbel"/>
-          <w:sz w:val="22"/>
-          <w:szCs w:val="22"/>
-        </w:rPr>
-        <w:t xml:space="preserve">Technologies Used: Express.js, Handlebars, </w:t>
-      </w:r>
-      <w:proofErr w:type="spellStart"/>
-      <w:r>
-        <w:rPr>
-          <w:rFonts w:ascii="Corbel" w:eastAsia="Corbel" w:hAnsi="Corbel" w:cs="Corbel"/>
-          <w:sz w:val="22"/>
-          <w:szCs w:val="22"/>
-        </w:rPr>
-        <w:t>bcrypt</w:t>
-      </w:r>
-      <w:proofErr w:type="spellEnd"/>
-      <w:r>
-        <w:rPr>
-          <w:rFonts w:ascii="Corbel" w:eastAsia="Corbel" w:hAnsi="Corbel" w:cs="Corbel"/>
-          <w:sz w:val="22"/>
-          <w:szCs w:val="22"/>
-        </w:rPr>
-        <w:t xml:space="preserve">, </w:t>
-      </w:r>
-      <w:proofErr w:type="spellStart"/>
-      <w:r>
-        <w:rPr>
-          <w:rFonts w:ascii="Corbel" w:eastAsia="Corbel" w:hAnsi="Corbel" w:cs="Corbel"/>
-          <w:sz w:val="22"/>
-          <w:szCs w:val="22"/>
-        </w:rPr>
-        <w:t>Sequelize</w:t>
-      </w:r>
-      <w:proofErr w:type="spellEnd"/>
-      <w:r>
-        <w:rPr>
-          <w:rFonts w:ascii="Corbel" w:eastAsia="Corbel" w:hAnsi="Corbel" w:cs="Corbel"/>
-          <w:sz w:val="22"/>
-          <w:szCs w:val="22"/>
-        </w:rPr>
-        <w:t>, MySQL</w:t>
-      </w:r>
-    </w:p>
-    <w:p>
-      <w:pPr>
-        <w:widowControl/>
-        <w:numPr>
-          <w:ilvl w:val="0"/>
-          <w:numId w:val="2"/>
-        </w:numPr>
-        <w:spacing w:line="276" w:lineRule="auto"/>
-        <w:rPr>
-          <w:rFonts w:ascii="Corbel" w:eastAsia="Corbel" w:hAnsi="Corbel" w:cs="Corbel"/>
-          <w:sz w:val="22"/>
-          <w:szCs w:val="22"/>
-        </w:rPr>
-      </w:pPr>
-      <w:proofErr w:type="spellStart"/>
-      <w:proofErr w:type="gramStart"/>
-      <w:r>
-        <w:rPr>
-          <w:rFonts w:ascii="Corbel" w:eastAsia="Corbel" w:hAnsi="Corbel" w:cs="Corbel"/>
-          <w:sz w:val="22"/>
-          <w:szCs w:val="22"/>
-        </w:rPr>
-        <w:t>Responsibilities:Dashboard</w:t>
-      </w:r>
-      <w:proofErr w:type="spellEnd"/>
-      <w:proofErr w:type="gramEnd"/>
-      <w:r>
-        <w:rPr>
-          <w:rFonts w:ascii="Corbel" w:eastAsia="Corbel" w:hAnsi="Corbel" w:cs="Corbel"/>
-          <w:sz w:val="22"/>
-          <w:szCs w:val="22"/>
-        </w:rPr>
-        <w:t xml:space="preserve"> development, notes routes and views, routing management, login implementation, debugging</w:t>
-      </w:r>
-    </w:p>
-    <w:p>
-      <w:pPr>
-        <w:widowControl/>
-        <w:spacing w:line="276" w:lineRule="auto"/>
-        <w:rPr>
-          <w:rFonts w:ascii="Corbel" w:eastAsia="Corbel" w:hAnsi="Corbel" w:cs="Corbel"/>
-          <w:sz w:val="22"/>
-          <w:szCs w:val="22"/>
-        </w:rPr>
-      </w:pPr>
-      <w:r>
-        <w:rPr>
-          <w:rFonts w:ascii="Corbel" w:eastAsia="Corbel" w:hAnsi="Corbel" w:cs="Corbel"/>
-          <w:b/>
-        </w:rPr>
-        <w:t xml:space="preserve">Tradify.io </w:t>
-      </w:r>
-      <w:r>
-        <w:rPr>
-          <w:rFonts w:ascii="Corbel" w:eastAsia="Corbel" w:hAnsi="Corbel" w:cs="Corbel"/>
-          <w:sz w:val="22"/>
-          <w:szCs w:val="22"/>
-        </w:rPr>
-        <w:t xml:space="preserve">| Role </w:t>
-      </w:r>
-      <w:proofErr w:type="spellStart"/>
-      <w:proofErr w:type="gramStart"/>
-      <w:r>
-        <w:rPr>
-          <w:rFonts w:ascii="Corbel" w:eastAsia="Corbel" w:hAnsi="Corbel" w:cs="Corbel"/>
-          <w:sz w:val="22"/>
-          <w:szCs w:val="22"/>
-        </w:rPr>
-        <w:t>Played:Team</w:t>
-      </w:r>
-      <w:proofErr w:type="spellEnd"/>
-      <w:proofErr w:type="gramEnd"/>
-      <w:r>
-        <w:rPr>
-          <w:rFonts w:ascii="Corbel" w:eastAsia="Corbel" w:hAnsi="Corbel" w:cs="Corbel"/>
-          <w:sz w:val="22"/>
-          <w:szCs w:val="22"/>
-        </w:rPr>
-        <w:t xml:space="preserve"> member | </w:t>
-      </w:r>
-      <w:proofErr w:type="spellStart"/>
-      <w:r>
-        <w:rPr>
-          <w:rFonts w:ascii="Corbel" w:eastAsia="Corbel" w:hAnsi="Corbel" w:cs="Corbel"/>
-          <w:sz w:val="22"/>
-          <w:szCs w:val="22"/>
-        </w:rPr>
-        <w:t>Repo:</w:t>
-      </w:r>
-      <w:hyperlink r:id="rId12">
-        <w:r>
-          <w:rPr>
-            <w:rFonts w:ascii="Corbel" w:eastAsia="Corbel" w:hAnsi="Corbel" w:cs="Corbel"/>
-            <w:color w:val="1155CC"/>
-            <w:sz w:val="22"/>
-            <w:szCs w:val="22"/>
-            <w:u w:val="single"/>
-          </w:rPr>
-          <w:t>github</w:t>
-        </w:r>
-        <w:proofErr w:type="spellEnd"/>
-        <w:r>
-          <w:rPr>
-            <w:rFonts w:ascii="Corbel" w:eastAsia="Corbel" w:hAnsi="Corbel" w:cs="Corbel"/>
-            <w:color w:val="1155CC"/>
-            <w:sz w:val="22"/>
-            <w:szCs w:val="22"/>
-            <w:u w:val="single"/>
-          </w:rPr>
-          <w:t xml:space="preserve"> link</w:t>
-        </w:r>
-      </w:hyperlink>
-      <w:r>
-        <w:rPr>
-          <w:rFonts w:ascii="Corbel" w:eastAsia="Corbel" w:hAnsi="Corbel" w:cs="Corbel"/>
-          <w:sz w:val="22"/>
-          <w:szCs w:val="22"/>
-        </w:rPr>
-        <w:t xml:space="preserve"> | Deployed: </w:t>
-      </w:r>
       <w:hyperlink r:id="rId13">
         <w:r>
           <w:rPr>
@@ -932,13 +1018,15 @@
         <w:spacing w:line="276" w:lineRule="auto"/>
         <w:rPr>
           <w:rFonts w:ascii="Corbel" w:eastAsia="Corbel" w:hAnsi="Corbel" w:cs="Corbel"/>
-          <w:sz w:val="22"/>
-          <w:szCs w:val="22"/>
-        </w:rPr>
-      </w:pPr>
-      <w:r>
-        <w:rPr>
-          <w:rFonts w:ascii="Corbel" w:eastAsia="Corbel" w:hAnsi="Corbel" w:cs="Corbel"/>
+          <w:i/>
+          <w:sz w:val="22"/>
+          <w:szCs w:val="22"/>
+        </w:rPr>
+      </w:pPr>
+      <w:r>
+        <w:rPr>
+          <w:rFonts w:ascii="Corbel" w:eastAsia="Corbel" w:hAnsi="Corbel" w:cs="Corbel"/>
+          <w:i/>
           <w:sz w:val="22"/>
           <w:szCs w:val="22"/>
         </w:rPr>
@@ -965,7 +1053,7 @@
           <w:sz w:val="22"/>
           <w:szCs w:val="22"/>
         </w:rPr>
-        <w:t xml:space="preserve">Description: Investors can access our platform </w:t>
+        <w:t xml:space="preserve">Description: </w:t>
       </w:r>
       <w:proofErr w:type="spellStart"/>
       <w:r>
@@ -974,7 +1062,7 @@
           <w:sz w:val="22"/>
           <w:szCs w:val="22"/>
         </w:rPr>
-        <w:t>Tradify</w:t>
+        <w:t>Curatio</w:t>
       </w:r>
       <w:proofErr w:type="spellEnd"/>
       <w:r>
@@ -983,7 +1071,25 @@
           <w:sz w:val="22"/>
           <w:szCs w:val="22"/>
         </w:rPr>
-        <w:t xml:space="preserve"> to get up to the minute pricing data and insight in three financial markets (stocks, cryptocurrency, and foreign exchange markets) in one tool.  Investors have the option to add their favorite stock or cryptocurrency for quick reference. Favorite stocks and currencies are saved in local storage.</w:t>
+        <w:t xml:space="preserve"> allows the users to create a </w:t>
+      </w:r>
+      <w:proofErr w:type="spellStart"/>
+      <w:r>
+        <w:rPr>
+          <w:rFonts w:ascii="Corbel" w:eastAsia="Corbel" w:hAnsi="Corbel" w:cs="Corbel"/>
+          <w:sz w:val="22"/>
+          <w:szCs w:val="22"/>
+        </w:rPr>
+        <w:t>youtube</w:t>
+      </w:r>
+      <w:proofErr w:type="spellEnd"/>
+      <w:r>
+        <w:rPr>
+          <w:rFonts w:ascii="Corbel" w:eastAsia="Corbel" w:hAnsi="Corbel" w:cs="Corbel"/>
+          <w:sz w:val="22"/>
+          <w:szCs w:val="22"/>
+        </w:rPr>
+        <w:t xml:space="preserve"> playlist. Users have the option to watch the playlist videos and take multiple notes. This format helps the user organize their many hobbies and the resources they need to complete their projects.</w:t>
       </w:r>
     </w:p>
     <w:p>
@@ -1006,7 +1112,7 @@
           <w:sz w:val="22"/>
           <w:szCs w:val="22"/>
         </w:rPr>
-        <w:t xml:space="preserve">Technologies Used: HTML5, mobile first Foundation CSS, </w:t>
+        <w:t xml:space="preserve">Technologies Used: Express.js, Handlebars, </w:t>
       </w:r>
       <w:proofErr w:type="spellStart"/>
       <w:r>
@@ -1015,7 +1121,7 @@
           <w:sz w:val="22"/>
           <w:szCs w:val="22"/>
         </w:rPr>
-        <w:t>Javascript</w:t>
+        <w:t>bcrypt</w:t>
       </w:r>
       <w:proofErr w:type="spellEnd"/>
       <w:r>
@@ -1024,7 +1130,7 @@
           <w:sz w:val="22"/>
           <w:szCs w:val="22"/>
         </w:rPr>
-        <w:t xml:space="preserve">, jQuery, </w:t>
+        <w:t xml:space="preserve">, </w:t>
       </w:r>
       <w:proofErr w:type="spellStart"/>
       <w:r>
@@ -1033,7 +1139,7 @@
           <w:sz w:val="22"/>
           <w:szCs w:val="22"/>
         </w:rPr>
-        <w:t>AlphaVantage</w:t>
+        <w:t>Sequelize</w:t>
       </w:r>
       <w:proofErr w:type="spellEnd"/>
       <w:r>
@@ -1042,7 +1148,7 @@
           <w:sz w:val="22"/>
           <w:szCs w:val="22"/>
         </w:rPr>
-        <w:t xml:space="preserve"> API, Coinbase API, Local Storage</w:t>
+        <w:t>, MySQL</w:t>
       </w:r>
     </w:p>
     <w:p>
@@ -1067,7 +1173,7 @@
           <w:sz w:val="22"/>
           <w:szCs w:val="22"/>
         </w:rPr>
-        <w:t>Responsibilities:Build</w:t>
+        <w:t>Responsibilities:Dashboard</w:t>
       </w:r>
       <w:proofErr w:type="spellEnd"/>
       <w:proofErr w:type="gramEnd"/>
@@ -1077,7 +1183,7 @@
           <w:sz w:val="22"/>
           <w:szCs w:val="22"/>
         </w:rPr>
-        <w:t xml:space="preserve"> data storage functionality, build favorite stock functionality</w:t>
+        <w:t xml:space="preserve"> development, notes routes and views, routing management, login implementation, debugging</w:t>
       </w:r>
     </w:p>
     <w:p>
@@ -1095,7 +1201,7 @@
           <w:rFonts w:ascii="Corbel" w:eastAsia="Corbel" w:hAnsi="Corbel" w:cs="Corbel"/>
           <w:b/>
         </w:rPr>
-        <w:t xml:space="preserve">Tech Blog </w:t>
+        <w:t xml:space="preserve">Tradify.io </w:t>
       </w:r>
       <w:r>
         <w:rPr>
@@ -1113,7 +1219,7 @@
           <w:sz w:val="22"/>
           <w:szCs w:val="22"/>
         </w:rPr>
-        <w:t>Played:Design</w:t>
+        <w:t>Played:Team</w:t>
       </w:r>
       <w:proofErr w:type="spellEnd"/>
       <w:proofErr w:type="gramEnd"/>
@@ -1123,7 +1229,7 @@
           <w:sz w:val="22"/>
           <w:szCs w:val="22"/>
         </w:rPr>
-        <w:t xml:space="preserve">, development and implementation | </w:t>
+        <w:t xml:space="preserve"> member | </w:t>
       </w:r>
       <w:proofErr w:type="spellStart"/>
       <w:r>
@@ -1217,7 +1323,25 @@
           <w:sz w:val="22"/>
           <w:szCs w:val="22"/>
         </w:rPr>
-        <w:t>Description: In this CMS-style blog application developers can publish their blog posts and comment on other developers’ posts as well. This app follows the MVC paradigm in its architectural structure.</w:t>
+        <w:t xml:space="preserve">Description: Investors can access our platform </w:t>
+      </w:r>
+      <w:proofErr w:type="spellStart"/>
+      <w:r>
+        <w:rPr>
+          <w:rFonts w:ascii="Corbel" w:eastAsia="Corbel" w:hAnsi="Corbel" w:cs="Corbel"/>
+          <w:sz w:val="22"/>
+          <w:szCs w:val="22"/>
+        </w:rPr>
+        <w:t>Tradify</w:t>
+      </w:r>
+      <w:proofErr w:type="spellEnd"/>
+      <w:r>
+        <w:rPr>
+          <w:rFonts w:ascii="Corbel" w:eastAsia="Corbel" w:hAnsi="Corbel" w:cs="Corbel"/>
+          <w:sz w:val="22"/>
+          <w:szCs w:val="22"/>
+        </w:rPr>
+        <w:t xml:space="preserve"> to get up to the minute pricing data and insight in three financial markets (stocks, cryptocurrency, and foreign exchange markets) in one tool.  Investors have the option to add their favorite stock or cryptocurrency for quick reference. Favorite stocks and currencies are saved in local storage.</w:t>
       </w:r>
     </w:p>
     <w:p>
@@ -1240,7 +1364,7 @@
           <w:sz w:val="22"/>
           <w:szCs w:val="22"/>
         </w:rPr>
-        <w:t xml:space="preserve">Technologies Used: HTML5, CSS, JavaScript, jQuery, Node.js, Express, express-handlebars, express-session, handlebars, </w:t>
+        <w:t xml:space="preserve">Technologies Used: HTML5, mobile first Foundation CSS, </w:t>
       </w:r>
       <w:proofErr w:type="spellStart"/>
       <w:r>
@@ -1249,7 +1373,7 @@
           <w:sz w:val="22"/>
           <w:szCs w:val="22"/>
         </w:rPr>
-        <w:t>bcrypt</w:t>
+        <w:t>Javascript</w:t>
       </w:r>
       <w:proofErr w:type="spellEnd"/>
       <w:r>
@@ -1258,7 +1382,7 @@
           <w:sz w:val="22"/>
           <w:szCs w:val="22"/>
         </w:rPr>
-        <w:t xml:space="preserve">, </w:t>
+        <w:t xml:space="preserve">, jQuery, </w:t>
       </w:r>
       <w:proofErr w:type="spellStart"/>
       <w:r>
@@ -1267,7 +1391,7 @@
           <w:sz w:val="22"/>
           <w:szCs w:val="22"/>
         </w:rPr>
-        <w:t>dotenv</w:t>
+        <w:t>AlphaVantage</w:t>
       </w:r>
       <w:proofErr w:type="spellEnd"/>
       <w:r>
@@ -1276,43 +1400,7 @@
           <w:sz w:val="22"/>
           <w:szCs w:val="22"/>
         </w:rPr>
-        <w:t xml:space="preserve">, </w:t>
-      </w:r>
-      <w:proofErr w:type="spellStart"/>
-      <w:r>
-        <w:rPr>
-          <w:rFonts w:ascii="Corbel" w:eastAsia="Corbel" w:hAnsi="Corbel" w:cs="Corbel"/>
-          <w:sz w:val="22"/>
-          <w:szCs w:val="22"/>
-        </w:rPr>
-        <w:t>Sequelize</w:t>
-      </w:r>
-      <w:proofErr w:type="spellEnd"/>
-      <w:r>
-        <w:rPr>
-          <w:rFonts w:ascii="Corbel" w:eastAsia="Corbel" w:hAnsi="Corbel" w:cs="Corbel"/>
-          <w:sz w:val="22"/>
-          <w:szCs w:val="22"/>
-        </w:rPr>
-        <w:t>, connect-session-</w:t>
-      </w:r>
-      <w:proofErr w:type="spellStart"/>
-      <w:r>
-        <w:rPr>
-          <w:rFonts w:ascii="Corbel" w:eastAsia="Corbel" w:hAnsi="Corbel" w:cs="Corbel"/>
-          <w:sz w:val="22"/>
-          <w:szCs w:val="22"/>
-        </w:rPr>
-        <w:t>sequelize</w:t>
-      </w:r>
-      <w:proofErr w:type="spellEnd"/>
-      <w:r>
-        <w:rPr>
-          <w:rFonts w:ascii="Corbel" w:eastAsia="Corbel" w:hAnsi="Corbel" w:cs="Corbel"/>
-          <w:sz w:val="22"/>
-          <w:szCs w:val="22"/>
-        </w:rPr>
-        <w:t>, mysql2</w:t>
+        <w:t xml:space="preserve"> API, Coinbase API, Local Storage</w:t>
       </w:r>
     </w:p>
     <w:p>
@@ -1329,13 +1417,25 @@
           <w:szCs w:val="22"/>
         </w:rPr>
       </w:pPr>
-      <w:r>
-        <w:rPr>
-          <w:rFonts w:ascii="Corbel" w:eastAsia="Corbel" w:hAnsi="Corbel" w:cs="Corbel"/>
-          <w:sz w:val="22"/>
-          <w:szCs w:val="22"/>
-        </w:rPr>
-        <w:t>Responsibilities: Designed, developed and implemented the whole application.</w:t>
+      <w:proofErr w:type="spellStart"/>
+      <w:proofErr w:type="gramStart"/>
+      <w:r>
+        <w:rPr>
+          <w:rFonts w:ascii="Corbel" w:eastAsia="Corbel" w:hAnsi="Corbel" w:cs="Corbel"/>
+          <w:sz w:val="22"/>
+          <w:szCs w:val="22"/>
+        </w:rPr>
+        <w:t>Responsibilities:Build</w:t>
+      </w:r>
+      <w:proofErr w:type="spellEnd"/>
+      <w:proofErr w:type="gramEnd"/>
+      <w:r>
+        <w:rPr>
+          <w:rFonts w:ascii="Corbel" w:eastAsia="Corbel" w:hAnsi="Corbel" w:cs="Corbel"/>
+          <w:sz w:val="22"/>
+          <w:szCs w:val="22"/>
+        </w:rPr>
+        <w:t xml:space="preserve"> data storage functionality, build favorite stock functionality</w:t>
       </w:r>
     </w:p>
     <w:p>
@@ -1372,6 +1472,7 @@
           <w:sz w:val="28"/>
           <w:szCs w:val="28"/>
         </w:rPr>
+        <w:lastRenderedPageBreak/>
         <w:t>Professional Experience</w:t>
       </w:r>
     </w:p>
@@ -2430,7 +2531,23 @@
           <w:sz w:val="21"/>
           <w:szCs w:val="21"/>
         </w:rPr>
-        <w:t xml:space="preserve">Architect, Designed, Developed and implemented complex projects for offshore, Deepwater and Shale liquid allocation management system with industry standard using Visual Basic as frontend, MS Access, SQL as backend tools.  </w:t>
+        <w:t>Architect, Designed, Developed and implemented complex projects for offshore</w:t>
+      </w:r>
+      <w:r>
+        <w:rPr>
+          <w:rFonts w:ascii="Corbel" w:eastAsia="Corbel" w:hAnsi="Corbel" w:cs="Corbel"/>
+          <w:sz w:val="21"/>
+          <w:szCs w:val="21"/>
+        </w:rPr>
+        <w:t xml:space="preserve"> and </w:t>
+      </w:r>
+      <w:r>
+        <w:rPr>
+          <w:rFonts w:ascii="Corbel" w:eastAsia="Corbel" w:hAnsi="Corbel" w:cs="Corbel"/>
+          <w:sz w:val="21"/>
+          <w:szCs w:val="21"/>
+        </w:rPr>
+        <w:t xml:space="preserve">Deepwater liquid allocation management system with industry standard using Visual Basic as frontend, MS Access, SQL as backend tools.  </w:t>
       </w:r>
     </w:p>
     <w:p>
@@ -2627,7 +2744,23 @@
           <w:sz w:val="21"/>
           <w:szCs w:val="21"/>
         </w:rPr>
-        <w:t xml:space="preserve">Generated several caned MS Access reports and electronic data deliverables </w:t>
+        <w:t>Generated several can</w:t>
+      </w:r>
+      <w:r>
+        <w:rPr>
+          <w:rFonts w:ascii="Corbel" w:eastAsia="Corbel" w:hAnsi="Corbel" w:cs="Corbel"/>
+          <w:sz w:val="21"/>
+          <w:szCs w:val="21"/>
+        </w:rPr>
+        <w:t>n</w:t>
+      </w:r>
+      <w:r>
+        <w:rPr>
+          <w:rFonts w:ascii="Corbel" w:eastAsia="Corbel" w:hAnsi="Corbel" w:cs="Corbel"/>
+          <w:sz w:val="21"/>
+          <w:szCs w:val="21"/>
+        </w:rPr>
+        <w:t xml:space="preserve">ed MS Access reports and electronic data deliverables </w:t>
       </w:r>
     </w:p>
     <w:p>

</xml_diff>